<commit_message>
yang dipake bab 1 perbaikan bab 2 perbaikan bab 3 bab 4
</commit_message>
<xml_diff>
--- a/Bab 3.docx
+++ b/Bab 3.docx
@@ -320,7 +320,6 @@
           <w:noProof/>
           <w:sz w:val="24"/>
           <w:szCs w:val="24"/>
-          <w:lang w:val="en-GB" w:eastAsia="en-GB"/>
         </w:rPr>
         <w:lastRenderedPageBreak/>
         <w:drawing>
@@ -11821,7 +11820,6 @@
           <w:noProof/>
           <w:sz w:val="24"/>
           <w:szCs w:val="24"/>
-          <w:lang w:val="en-GB" w:eastAsia="en-GB"/>
         </w:rPr>
         <w:drawing>
           <wp:inline distT="0" distB="0" distL="0" distR="0">
@@ -12172,7 +12170,6 @@
           <w:noProof/>
           <w:sz w:val="24"/>
           <w:szCs w:val="24"/>
-          <w:lang w:val="en-GB" w:eastAsia="en-GB"/>
         </w:rPr>
         <w:drawing>
           <wp:inline distT="0" distB="0" distL="0" distR="0">
@@ -12512,7 +12509,6 @@
           <w:noProof/>
           <w:sz w:val="24"/>
           <w:szCs w:val="24"/>
-          <w:lang w:val="en-GB" w:eastAsia="en-GB"/>
         </w:rPr>
         <w:drawing>
           <wp:inline distT="0" distB="0" distL="0" distR="0">
@@ -12812,7 +12808,6 @@
           <w:noProof/>
           <w:sz w:val="24"/>
           <w:szCs w:val="24"/>
-          <w:lang w:val="en-GB" w:eastAsia="en-GB"/>
         </w:rPr>
         <w:drawing>
           <wp:inline distT="0" distB="0" distL="0" distR="0">
@@ -13172,7 +13167,6 @@
           <w:noProof/>
           <w:sz w:val="24"/>
           <w:szCs w:val="24"/>
-          <w:lang w:val="en-GB" w:eastAsia="en-GB"/>
         </w:rPr>
         <w:drawing>
           <wp:inline distT="0" distB="0" distL="0" distR="0">
@@ -13569,7 +13563,6 @@
           <w:noProof/>
           <w:sz w:val="24"/>
           <w:szCs w:val="24"/>
-          <w:lang w:val="en-GB" w:eastAsia="en-GB"/>
         </w:rPr>
         <w:drawing>
           <wp:inline distT="0" distB="0" distL="0" distR="0">
@@ -13902,7 +13895,6 @@
           <w:noProof/>
           <w:sz w:val="24"/>
           <w:szCs w:val="24"/>
-          <w:lang w:val="en-GB" w:eastAsia="en-GB"/>
         </w:rPr>
         <w:drawing>
           <wp:inline distT="0" distB="0" distL="0" distR="0">
@@ -14149,7 +14141,6 @@
           <w:noProof/>
           <w:sz w:val="24"/>
           <w:szCs w:val="24"/>
-          <w:lang w:val="en-GB" w:eastAsia="en-GB"/>
         </w:rPr>
         <w:drawing>
           <wp:inline distT="0" distB="0" distL="0" distR="0">
@@ -14394,7 +14385,6 @@
           <w:noProof/>
           <w:sz w:val="24"/>
           <w:szCs w:val="24"/>
-          <w:lang w:val="en-GB" w:eastAsia="en-GB"/>
         </w:rPr>
         <w:drawing>
           <wp:inline distT="0" distB="0" distL="0" distR="0">
@@ -14653,7 +14643,6 @@
           <w:noProof/>
           <w:sz w:val="24"/>
           <w:szCs w:val="24"/>
-          <w:lang w:val="en-GB" w:eastAsia="en-GB"/>
         </w:rPr>
         <w:drawing>
           <wp:inline distT="0" distB="0" distL="0" distR="0">
@@ -14964,7 +14953,6 @@
           <w:noProof/>
           <w:sz w:val="24"/>
           <w:szCs w:val="24"/>
-          <w:lang w:val="en-GB" w:eastAsia="en-GB"/>
         </w:rPr>
         <w:drawing>
           <wp:inline distT="0" distB="0" distL="0" distR="0">
@@ -15226,7 +15214,6 @@
           <w:noProof/>
           <w:sz w:val="24"/>
           <w:szCs w:val="24"/>
-          <w:lang w:val="en-GB" w:eastAsia="en-GB"/>
         </w:rPr>
         <w:drawing>
           <wp:inline distT="0" distB="0" distL="0" distR="0">
@@ -16230,16 +16217,7 @@
           <w:szCs w:val="24"/>
         </w:rPr>
         <w:lastRenderedPageBreak/>
-        <w:t xml:space="preserve"> Perancangan Tampilan Halaman </w:t>
-      </w:r>
-      <w:r>
-        <w:rPr>
-          <w:rFonts w:ascii="Times New Roman" w:hAnsi="Times New Roman" w:cs="Times New Roman"/>
-          <w:i/>
-          <w:sz w:val="24"/>
-          <w:szCs w:val="24"/>
-        </w:rPr>
-        <w:t>Register</w:t>
+        <w:t xml:space="preserve"> Perancangan Tampilan Halaman Depan</w:t>
       </w:r>
     </w:p>
     <w:p>
@@ -16253,13 +16231,55 @@
           <w:szCs w:val="24"/>
         </w:rPr>
       </w:pPr>
+    </w:p>
+    <w:p>
+      <w:pPr>
+        <w:pStyle w:val="ListParagraph"/>
+        <w:numPr>
+          <w:ilvl w:val="3"/>
+          <w:numId w:val="22"/>
+        </w:numPr>
+        <w:spacing w:after="0" w:line="360" w:lineRule="auto"/>
+        <w:rPr>
+          <w:rFonts w:ascii="Times New Roman" w:hAnsi="Times New Roman" w:cs="Times New Roman"/>
+          <w:sz w:val="24"/>
+          <w:szCs w:val="24"/>
+        </w:rPr>
+      </w:pPr>
+      <w:r>
+        <w:rPr>
+          <w:rFonts w:ascii="Times New Roman" w:hAnsi="Times New Roman" w:cs="Times New Roman"/>
+          <w:sz w:val="24"/>
+          <w:szCs w:val="24"/>
+        </w:rPr>
+        <w:t xml:space="preserve"> Perancangan Tampilan Halaman </w:t>
+      </w:r>
+      <w:r>
+        <w:rPr>
+          <w:rFonts w:ascii="Times New Roman" w:hAnsi="Times New Roman" w:cs="Times New Roman"/>
+          <w:sz w:val="24"/>
+          <w:szCs w:val="24"/>
+        </w:rPr>
+        <w:t>Register</w:t>
+      </w:r>
+    </w:p>
+    <w:p>
+      <w:pPr>
+        <w:pStyle w:val="ListParagraph"/>
+        <w:spacing w:after="0" w:line="360" w:lineRule="auto"/>
+        <w:ind w:left="1080"/>
+        <w:rPr>
+          <w:rFonts w:ascii="Times New Roman" w:hAnsi="Times New Roman" w:cs="Times New Roman"/>
+          <w:sz w:val="24"/>
+          <w:szCs w:val="24"/>
+        </w:rPr>
+      </w:pPr>
       <w:r>
         <w:rPr>
           <w:rFonts w:ascii="Times New Roman" w:hAnsi="Times New Roman" w:cs="Times New Roman"/>
           <w:noProof/>
           <w:sz w:val="24"/>
           <w:szCs w:val="24"/>
-          <w:lang w:val="en-GB" w:eastAsia="en-GB"/>
         </w:rPr>
         <w:drawing>
           <wp:inline distT="0" distB="0" distL="0" distR="0">
@@ -16309,6 +16329,7 @@
         <w:pStyle w:val="ListParagraph"/>
         <w:spacing w:after="0" w:line="360" w:lineRule="auto"/>
         <w:ind w:left="1080"/>
+        <w:jc w:val="both"/>
         <w:rPr>
           <w:rFonts w:ascii="Times New Roman" w:hAnsi="Times New Roman" w:cs="Times New Roman"/>
           <w:sz w:val="24"/>
@@ -16417,7 +16438,6 @@
       <w:r>
         <w:rPr>
           <w:rFonts w:ascii="Times New Roman" w:hAnsi="Times New Roman" w:cs="Times New Roman"/>
-          <w:i/>
           <w:sz w:val="24"/>
           <w:szCs w:val="24"/>
         </w:rPr>
@@ -16441,7 +16461,6 @@
           <w:noProof/>
           <w:sz w:val="24"/>
           <w:szCs w:val="24"/>
-          <w:lang w:val="en-GB" w:eastAsia="en-GB"/>
         </w:rPr>
         <w:drawing>
           <wp:inline distT="0" distB="0" distL="0" distR="0">
@@ -16504,6 +16523,7 @@
           <w:sz w:val="24"/>
           <w:szCs w:val="24"/>
         </w:rPr>
+        <w:lastRenderedPageBreak/>
         <w:t xml:space="preserve">Calon siswa dapat masuk ke dalam sistem dengan mengisi </w:t>
       </w:r>
       <w:r>
@@ -16561,7 +16581,6 @@
           <w:sz w:val="24"/>
           <w:szCs w:val="24"/>
         </w:rPr>
-        <w:lastRenderedPageBreak/>
         <w:t xml:space="preserve"> Perancangan Tampilan Halaman Mengisi Data Diri</w:t>
       </w:r>
     </w:p>
@@ -16582,7 +16601,6 @@
           <w:noProof/>
           <w:sz w:val="24"/>
           <w:szCs w:val="24"/>
-          <w:lang w:val="en-GB" w:eastAsia="en-GB"/>
         </w:rPr>
         <w:drawing>
           <wp:inline distT="0" distB="0" distL="0" distR="0">
@@ -16646,6 +16664,7 @@
           <w:sz w:val="24"/>
           <w:szCs w:val="24"/>
         </w:rPr>
+        <w:lastRenderedPageBreak/>
         <w:t>Form</w:t>
       </w:r>
       <w:r>
@@ -16745,7 +16764,6 @@
           <w:sz w:val="24"/>
           <w:szCs w:val="24"/>
         </w:rPr>
-        <w:lastRenderedPageBreak/>
         <w:t xml:space="preserve"> Perancangan Tampilan Halaman Mengisi Data History Sekolah</w:t>
       </w:r>
     </w:p>
@@ -16766,7 +16784,6 @@
           <w:noProof/>
           <w:sz w:val="24"/>
           <w:szCs w:val="24"/>
-          <w:lang w:val="en-GB" w:eastAsia="en-GB"/>
         </w:rPr>
         <w:drawing>
           <wp:inline distT="0" distB="0" distL="0" distR="0">
@@ -16896,24 +16913,33 @@
           <w:sz w:val="24"/>
           <w:szCs w:val="24"/>
         </w:rPr>
-        <w:t xml:space="preserve"> Perancangan Tampilan Halaman Meng-</w:t>
-      </w:r>
-      <w:r>
-        <w:rPr>
-          <w:rFonts w:ascii="Times New Roman" w:hAnsi="Times New Roman" w:cs="Times New Roman"/>
-          <w:i/>
-          <w:sz w:val="24"/>
-          <w:szCs w:val="24"/>
-        </w:rPr>
-        <w:t>upload</w:t>
-      </w:r>
-      <w:r>
-        <w:rPr>
-          <w:rFonts w:ascii="Times New Roman" w:hAnsi="Times New Roman" w:cs="Times New Roman"/>
-          <w:sz w:val="24"/>
-          <w:szCs w:val="24"/>
-        </w:rPr>
-        <w:t xml:space="preserve"> Dokumen</w:t>
+        <w:t xml:space="preserve"> Pe</w:t>
+      </w:r>
+      <w:r>
+        <w:rPr>
+          <w:rFonts w:ascii="Times New Roman" w:hAnsi="Times New Roman" w:cs="Times New Roman"/>
+          <w:sz w:val="24"/>
+          <w:szCs w:val="24"/>
+        </w:rPr>
+        <w:t>rancangan Tampilan Halaman Meng</w:t>
+      </w:r>
+      <w:bookmarkStart w:id="0" w:name="_GoBack"/>
+      <w:bookmarkEnd w:id="0"/>
+      <w:r>
+        <w:rPr>
+          <w:rFonts w:ascii="Times New Roman" w:hAnsi="Times New Roman" w:cs="Times New Roman"/>
+          <w:sz w:val="24"/>
+          <w:szCs w:val="24"/>
+        </w:rPr>
+        <w:t xml:space="preserve">upload </w:t>
+      </w:r>
+      <w:r>
+        <w:rPr>
+          <w:rFonts w:ascii="Times New Roman" w:hAnsi="Times New Roman" w:cs="Times New Roman"/>
+          <w:sz w:val="24"/>
+          <w:szCs w:val="24"/>
+        </w:rPr>
+        <w:t>Dokumen</w:t>
       </w:r>
     </w:p>
     <w:p>
@@ -16933,7 +16959,6 @@
           <w:noProof/>
           <w:sz w:val="24"/>
           <w:szCs w:val="24"/>
-          <w:lang w:val="en-GB" w:eastAsia="en-GB"/>
         </w:rPr>
         <w:drawing>
           <wp:inline distT="0" distB="0" distL="0" distR="0">
@@ -16997,6 +17022,7 @@
           <w:sz w:val="24"/>
           <w:szCs w:val="24"/>
         </w:rPr>
+        <w:lastRenderedPageBreak/>
         <w:t>Form</w:t>
       </w:r>
       <w:r>
@@ -17055,7 +17081,6 @@
           <w:sz w:val="24"/>
           <w:szCs w:val="24"/>
         </w:rPr>
-        <w:lastRenderedPageBreak/>
         <w:t xml:space="preserve"> Perancangan Tampilan Halaman Ujian Saringan Masuk (Calon Siswa)</w:t>
       </w:r>
     </w:p>
@@ -17076,7 +17101,6 @@
           <w:noProof/>
           <w:sz w:val="24"/>
           <w:szCs w:val="24"/>
-          <w:lang w:val="en-GB" w:eastAsia="en-GB"/>
         </w:rPr>
         <w:drawing>
           <wp:inline distT="0" distB="0" distL="0" distR="0">
@@ -17225,8 +17249,8 @@
           <w:noProof/>
           <w:sz w:val="24"/>
           <w:szCs w:val="24"/>
-          <w:lang w:val="en-GB" w:eastAsia="en-GB"/>
-        </w:rPr>
+        </w:rPr>
+        <w:lastRenderedPageBreak/>
         <w:drawing>
           <wp:inline distT="0" distB="0" distL="0" distR="0">
             <wp:extent cx="4133088" cy="2743200"/>
@@ -17311,7 +17335,6 @@
           <w:sz w:val="24"/>
           <w:szCs w:val="24"/>
         </w:rPr>
-        <w:lastRenderedPageBreak/>
         <w:t xml:space="preserve"> Perancangan Tampilan Halaman Verifikasi Pendaftar</w:t>
       </w:r>
     </w:p>
@@ -17332,7 +17355,6 @@
           <w:noProof/>
           <w:sz w:val="24"/>
           <w:szCs w:val="24"/>
-          <w:lang w:val="en-GB" w:eastAsia="en-GB"/>
         </w:rPr>
         <w:drawing>
           <wp:inline distT="0" distB="0" distL="0" distR="0">
@@ -17435,6 +17457,7 @@
           <w:sz w:val="24"/>
           <w:szCs w:val="24"/>
         </w:rPr>
+        <w:lastRenderedPageBreak/>
         <w:t xml:space="preserve"> Perancangan Tampilan Halaman Ujian Saringan Masuk (Admin)</w:t>
       </w:r>
     </w:p>
@@ -17455,7 +17478,6 @@
           <w:noProof/>
           <w:sz w:val="24"/>
           <w:szCs w:val="24"/>
-          <w:lang w:val="en-GB" w:eastAsia="en-GB"/>
         </w:rPr>
         <w:drawing>
           <wp:inline distT="0" distB="0" distL="0" distR="0">
@@ -17554,7 +17576,6 @@
           <w:sz w:val="24"/>
           <w:szCs w:val="24"/>
         </w:rPr>
-        <w:lastRenderedPageBreak/>
         <w:t>3.2.4</w:t>
       </w:r>
       <w:r>
@@ -17609,7 +17630,7 @@
       <w:pPr>
         <w:pStyle w:val="ListParagraph"/>
         <w:spacing w:after="0" w:line="360" w:lineRule="auto"/>
-        <w:jc w:val="both"/>
+        <w:jc w:val="center"/>
         <w:rPr>
           <w:rFonts w:ascii="Times New Roman" w:hAnsi="Times New Roman" w:cs="Times New Roman"/>
           <w:sz w:val="24"/>
@@ -17622,13 +17643,13 @@
           <w:noProof/>
           <w:sz w:val="24"/>
           <w:szCs w:val="24"/>
-          <w:lang w:val="en-GB" w:eastAsia="en-GB"/>
-        </w:rPr>
+        </w:rPr>
+        <w:lastRenderedPageBreak/>
         <w:drawing>
           <wp:inline distT="0" distB="0" distL="0" distR="0">
-            <wp:extent cx="4788970" cy="4023199"/>
-            <wp:effectExtent l="0" t="0" r="0" b="0"/>
-            <wp:docPr id="16" name="Picture 16"/>
+            <wp:extent cx="5252085" cy="4411980"/>
+            <wp:effectExtent l="0" t="0" r="5715" b="7620"/>
+            <wp:docPr id="24" name="Picture 24"/>
             <wp:cNvGraphicFramePr>
               <a:graphicFrameLocks xmlns:a="http://schemas.openxmlformats.org/drawingml/2006/main" noChangeAspect="1"/>
             </wp:cNvGraphicFramePr>
@@ -17636,7 +17657,7 @@
               <a:graphicData uri="http://schemas.openxmlformats.org/drawingml/2006/picture">
                 <pic:pic xmlns:pic="http://schemas.openxmlformats.org/drawingml/2006/picture">
                   <pic:nvPicPr>
-                    <pic:cNvPr id="16" name="erd tmr.jpg"/>
+                    <pic:cNvPr id="24" name="erd tmr'.jpg"/>
                     <pic:cNvPicPr/>
                   </pic:nvPicPr>
                   <pic:blipFill>
@@ -17654,7 +17675,7 @@
                   <pic:spPr>
                     <a:xfrm>
                       <a:off x="0" y="0"/>
-                      <a:ext cx="4801591" cy="4033802"/>
+                      <a:ext cx="5252085" cy="4411980"/>
                     </a:xfrm>
                     <a:prstGeom prst="rect">
                       <a:avLst/>
@@ -17666,8 +17687,6 @@
           </wp:inline>
         </w:drawing>
       </w:r>
-      <w:bookmarkStart w:id="0" w:name="_GoBack"/>
-      <w:bookmarkEnd w:id="0"/>
     </w:p>
     <w:sectPr>
       <w:pgSz w:w="12240" w:h="15840"/>
@@ -20822,7 +20841,7 @@
 </file>
 
 <file path=customXml/itemProps1.xml><?xml version="1.0" encoding="utf-8"?>
-<ds:datastoreItem xmlns:ds="http://schemas.openxmlformats.org/officeDocument/2006/customXml" ds:itemID="{B945B40A-3B93-4794-AAF0-474842A60FD5}">
+<ds:datastoreItem xmlns:ds="http://schemas.openxmlformats.org/officeDocument/2006/customXml" ds:itemID="{AC513C69-DA29-4A48-8FB7-1AF7DD3BD4AE}">
   <ds:schemaRefs>
     <ds:schemaRef ds:uri="http://schemas.openxmlformats.org/officeDocument/2006/bibliography"/>
   </ds:schemaRefs>

</xml_diff>

<commit_message>
eek sen...tinggal taro aja pun...
</commit_message>
<xml_diff>
--- a/Bab 3.docx
+++ b/Bab 3.docx
@@ -320,6 +320,7 @@
           <w:noProof/>
           <w:sz w:val="24"/>
           <w:szCs w:val="24"/>
+          <w:lang w:val="en-GB" w:eastAsia="en-GB"/>
         </w:rPr>
         <w:lastRenderedPageBreak/>
         <w:drawing>
@@ -11820,6 +11821,7 @@
           <w:noProof/>
           <w:sz w:val="24"/>
           <w:szCs w:val="24"/>
+          <w:lang w:val="en-GB" w:eastAsia="en-GB"/>
         </w:rPr>
         <w:drawing>
           <wp:inline distT="0" distB="0" distL="0" distR="0">
@@ -12170,6 +12172,7 @@
           <w:noProof/>
           <w:sz w:val="24"/>
           <w:szCs w:val="24"/>
+          <w:lang w:val="en-GB" w:eastAsia="en-GB"/>
         </w:rPr>
         <w:drawing>
           <wp:inline distT="0" distB="0" distL="0" distR="0">
@@ -12509,6 +12512,7 @@
           <w:noProof/>
           <w:sz w:val="24"/>
           <w:szCs w:val="24"/>
+          <w:lang w:val="en-GB" w:eastAsia="en-GB"/>
         </w:rPr>
         <w:drawing>
           <wp:inline distT="0" distB="0" distL="0" distR="0">
@@ -12808,6 +12812,7 @@
           <w:noProof/>
           <w:sz w:val="24"/>
           <w:szCs w:val="24"/>
+          <w:lang w:val="en-GB" w:eastAsia="en-GB"/>
         </w:rPr>
         <w:drawing>
           <wp:inline distT="0" distB="0" distL="0" distR="0">
@@ -13167,6 +13172,7 @@
           <w:noProof/>
           <w:sz w:val="24"/>
           <w:szCs w:val="24"/>
+          <w:lang w:val="en-GB" w:eastAsia="en-GB"/>
         </w:rPr>
         <w:drawing>
           <wp:inline distT="0" distB="0" distL="0" distR="0">
@@ -13563,6 +13569,7 @@
           <w:noProof/>
           <w:sz w:val="24"/>
           <w:szCs w:val="24"/>
+          <w:lang w:val="en-GB" w:eastAsia="en-GB"/>
         </w:rPr>
         <w:drawing>
           <wp:inline distT="0" distB="0" distL="0" distR="0">
@@ -13895,6 +13902,7 @@
           <w:noProof/>
           <w:sz w:val="24"/>
           <w:szCs w:val="24"/>
+          <w:lang w:val="en-GB" w:eastAsia="en-GB"/>
         </w:rPr>
         <w:drawing>
           <wp:inline distT="0" distB="0" distL="0" distR="0">
@@ -14141,6 +14149,7 @@
           <w:noProof/>
           <w:sz w:val="24"/>
           <w:szCs w:val="24"/>
+          <w:lang w:val="en-GB" w:eastAsia="en-GB"/>
         </w:rPr>
         <w:drawing>
           <wp:inline distT="0" distB="0" distL="0" distR="0">
@@ -14385,6 +14394,7 @@
           <w:noProof/>
           <w:sz w:val="24"/>
           <w:szCs w:val="24"/>
+          <w:lang w:val="en-GB" w:eastAsia="en-GB"/>
         </w:rPr>
         <w:drawing>
           <wp:inline distT="0" distB="0" distL="0" distR="0">
@@ -14643,6 +14653,7 @@
           <w:noProof/>
           <w:sz w:val="24"/>
           <w:szCs w:val="24"/>
+          <w:lang w:val="en-GB" w:eastAsia="en-GB"/>
         </w:rPr>
         <w:drawing>
           <wp:inline distT="0" distB="0" distL="0" distR="0">
@@ -14953,6 +14964,7 @@
           <w:noProof/>
           <w:sz w:val="24"/>
           <w:szCs w:val="24"/>
+          <w:lang w:val="en-GB" w:eastAsia="en-GB"/>
         </w:rPr>
         <w:drawing>
           <wp:inline distT="0" distB="0" distL="0" distR="0">
@@ -15214,6 +15226,7 @@
           <w:noProof/>
           <w:sz w:val="24"/>
           <w:szCs w:val="24"/>
+          <w:lang w:val="en-GB" w:eastAsia="en-GB"/>
         </w:rPr>
         <w:drawing>
           <wp:inline distT="0" distB="0" distL="0" distR="0">
@@ -16231,6 +16244,132 @@
           <w:szCs w:val="24"/>
         </w:rPr>
       </w:pPr>
+      <w:r>
+        <w:rPr>
+          <w:rFonts w:ascii="Times New Roman" w:hAnsi="Times New Roman" w:cs="Times New Roman"/>
+          <w:noProof/>
+          <w:sz w:val="24"/>
+          <w:szCs w:val="24"/>
+          <w:lang w:val="en-GB" w:eastAsia="en-GB"/>
+        </w:rPr>
+        <w:drawing>
+          <wp:inline distT="0" distB="0" distL="0" distR="0">
+            <wp:extent cx="4098664" cy="2718567"/>
+            <wp:effectExtent l="0" t="0" r="0" b="5715"/>
+            <wp:docPr id="16" name="Picture 16"/>
+            <wp:cNvGraphicFramePr>
+              <a:graphicFrameLocks xmlns:a="http://schemas.openxmlformats.org/drawingml/2006/main" noChangeAspect="1"/>
+            </wp:cNvGraphicFramePr>
+            <a:graphic xmlns:a="http://schemas.openxmlformats.org/drawingml/2006/main">
+              <a:graphicData uri="http://schemas.openxmlformats.org/drawingml/2006/picture">
+                <pic:pic xmlns:pic="http://schemas.openxmlformats.org/drawingml/2006/picture">
+                  <pic:nvPicPr>
+                    <pic:cNvPr id="16" name="Beranda.png"/>
+                    <pic:cNvPicPr/>
+                  </pic:nvPicPr>
+                  <pic:blipFill>
+                    <a:blip r:embed="rId19">
+                      <a:extLst>
+                        <a:ext uri="{28A0092B-C50C-407E-A947-70E740481C1C}">
+                          <a14:useLocalDpi xmlns:a14="http://schemas.microsoft.com/office/drawing/2010/main" val="0"/>
+                        </a:ext>
+                      </a:extLst>
+                    </a:blip>
+                    <a:stretch>
+                      <a:fillRect/>
+                    </a:stretch>
+                  </pic:blipFill>
+                  <pic:spPr>
+                    <a:xfrm>
+                      <a:off x="0" y="0"/>
+                      <a:ext cx="4155957" cy="2756569"/>
+                    </a:xfrm>
+                    <a:prstGeom prst="rect">
+                      <a:avLst/>
+                    </a:prstGeom>
+                  </pic:spPr>
+                </pic:pic>
+              </a:graphicData>
+            </a:graphic>
+          </wp:inline>
+        </w:drawing>
+      </w:r>
+    </w:p>
+    <w:p>
+      <w:pPr>
+        <w:pStyle w:val="ListParagraph"/>
+        <w:spacing w:after="0" w:line="360" w:lineRule="auto"/>
+        <w:ind w:left="1080"/>
+        <w:rPr>
+          <w:rFonts w:ascii="Times New Roman" w:hAnsi="Times New Roman" w:cs="Times New Roman"/>
+          <w:sz w:val="24"/>
+          <w:szCs w:val="24"/>
+        </w:rPr>
+      </w:pPr>
+      <w:r>
+        <w:rPr>
+          <w:rFonts w:ascii="Times New Roman" w:hAnsi="Times New Roman" w:cs="Times New Roman"/>
+          <w:noProof/>
+          <w:sz w:val="24"/>
+          <w:szCs w:val="24"/>
+          <w:lang w:val="en-GB" w:eastAsia="en-GB"/>
+        </w:rPr>
+        <w:drawing>
+          <wp:inline distT="0" distB="0" distL="0" distR="0">
+            <wp:extent cx="4096460" cy="3808207"/>
+            <wp:effectExtent l="0" t="0" r="0" b="1905"/>
+            <wp:docPr id="25" name="Picture 25"/>
+            <wp:cNvGraphicFramePr>
+              <a:graphicFrameLocks xmlns:a="http://schemas.openxmlformats.org/drawingml/2006/main" noChangeAspect="1"/>
+            </wp:cNvGraphicFramePr>
+            <a:graphic xmlns:a="http://schemas.openxmlformats.org/drawingml/2006/main">
+              <a:graphicData uri="http://schemas.openxmlformats.org/drawingml/2006/picture">
+                <pic:pic xmlns:pic="http://schemas.openxmlformats.org/drawingml/2006/picture">
+                  <pic:nvPicPr>
+                    <pic:cNvPr id="25" name="Langkah langkah.png"/>
+                    <pic:cNvPicPr/>
+                  </pic:nvPicPr>
+                  <pic:blipFill>
+                    <a:blip r:embed="rId20">
+                      <a:extLst>
+                        <a:ext uri="{28A0092B-C50C-407E-A947-70E740481C1C}">
+                          <a14:useLocalDpi xmlns:a14="http://schemas.microsoft.com/office/drawing/2010/main" val="0"/>
+                        </a:ext>
+                      </a:extLst>
+                    </a:blip>
+                    <a:stretch>
+                      <a:fillRect/>
+                    </a:stretch>
+                  </pic:blipFill>
+                  <pic:spPr>
+                    <a:xfrm>
+                      <a:off x="0" y="0"/>
+                      <a:ext cx="4117764" cy="3828012"/>
+                    </a:xfrm>
+                    <a:prstGeom prst="rect">
+                      <a:avLst/>
+                    </a:prstGeom>
+                  </pic:spPr>
+                </pic:pic>
+              </a:graphicData>
+            </a:graphic>
+          </wp:inline>
+        </w:drawing>
+      </w:r>
+    </w:p>
+    <w:p>
+      <w:pPr>
+        <w:pStyle w:val="ListParagraph"/>
+        <w:spacing w:after="0" w:line="360" w:lineRule="auto"/>
+        <w:ind w:left="1080"/>
+        <w:rPr>
+          <w:rFonts w:ascii="Times New Roman" w:hAnsi="Times New Roman" w:cs="Times New Roman"/>
+          <w:sz w:val="24"/>
+          <w:szCs w:val="24"/>
+        </w:rPr>
+      </w:pPr>
+      <w:bookmarkStart w:id="0" w:name="_GoBack"/>
+      <w:bookmarkEnd w:id="0"/>
     </w:p>
     <w:p>
       <w:pPr>
@@ -16280,7 +16419,9 @@
           <w:noProof/>
           <w:sz w:val="24"/>
           <w:szCs w:val="24"/>
-        </w:rPr>
+          <w:lang w:val="en-GB" w:eastAsia="en-GB"/>
+        </w:rPr>
+        <w:lastRenderedPageBreak/>
         <w:drawing>
           <wp:inline distT="0" distB="0" distL="0" distR="0">
             <wp:extent cx="4123944" cy="2743200"/>
@@ -16297,7 +16438,7 @@
                     <pic:cNvPicPr/>
                   </pic:nvPicPr>
                   <pic:blipFill>
-                    <a:blip r:embed="rId19">
+                    <a:blip r:embed="rId21">
                       <a:extLst>
                         <a:ext uri="{28A0092B-C50C-407E-A947-70E740481C1C}">
                           <a14:useLocalDpi xmlns:a14="http://schemas.microsoft.com/office/drawing/2010/main" val="0"/>
@@ -16461,6 +16602,7 @@
           <w:noProof/>
           <w:sz w:val="24"/>
           <w:szCs w:val="24"/>
+          <w:lang w:val="en-GB" w:eastAsia="en-GB"/>
         </w:rPr>
         <w:drawing>
           <wp:inline distT="0" distB="0" distL="0" distR="0">
@@ -16475,329 +16617,6 @@
                 <pic:pic xmlns:pic="http://schemas.openxmlformats.org/drawingml/2006/picture">
                   <pic:nvPicPr>
                     <pic:cNvPr id="2" name="Masuk.png"/>
-                    <pic:cNvPicPr/>
-                  </pic:nvPicPr>
-                  <pic:blipFill>
-                    <a:blip r:embed="rId20">
-                      <a:extLst>
-                        <a:ext uri="{28A0092B-C50C-407E-A947-70E740481C1C}">
-                          <a14:useLocalDpi xmlns:a14="http://schemas.microsoft.com/office/drawing/2010/main" val="0"/>
-                        </a:ext>
-                      </a:extLst>
-                    </a:blip>
-                    <a:stretch>
-                      <a:fillRect/>
-                    </a:stretch>
-                  </pic:blipFill>
-                  <pic:spPr>
-                    <a:xfrm>
-                      <a:off x="0" y="0"/>
-                      <a:ext cx="4133088" cy="2743200"/>
-                    </a:xfrm>
-                    <a:prstGeom prst="rect">
-                      <a:avLst/>
-                    </a:prstGeom>
-                  </pic:spPr>
-                </pic:pic>
-              </a:graphicData>
-            </a:graphic>
-          </wp:inline>
-        </w:drawing>
-      </w:r>
-    </w:p>
-    <w:p>
-      <w:pPr>
-        <w:pStyle w:val="ListParagraph"/>
-        <w:spacing w:after="0" w:line="360" w:lineRule="auto"/>
-        <w:ind w:left="1080"/>
-        <w:jc w:val="both"/>
-        <w:rPr>
-          <w:rFonts w:ascii="Times New Roman" w:hAnsi="Times New Roman" w:cs="Times New Roman"/>
-          <w:sz w:val="24"/>
-          <w:szCs w:val="24"/>
-        </w:rPr>
-      </w:pPr>
-      <w:r>
-        <w:rPr>
-          <w:rFonts w:ascii="Times New Roman" w:hAnsi="Times New Roman" w:cs="Times New Roman"/>
-          <w:sz w:val="24"/>
-          <w:szCs w:val="24"/>
-        </w:rPr>
-        <w:lastRenderedPageBreak/>
-        <w:t xml:space="preserve">Calon siswa dapat masuk ke dalam sistem dengan mengisi </w:t>
-      </w:r>
-      <w:r>
-        <w:rPr>
-          <w:rFonts w:ascii="Times New Roman" w:hAnsi="Times New Roman" w:cs="Times New Roman"/>
-          <w:i/>
-          <w:sz w:val="24"/>
-          <w:szCs w:val="24"/>
-        </w:rPr>
-        <w:t>email</w:t>
-      </w:r>
-      <w:r>
-        <w:rPr>
-          <w:rFonts w:ascii="Times New Roman" w:hAnsi="Times New Roman" w:cs="Times New Roman"/>
-          <w:sz w:val="24"/>
-          <w:szCs w:val="24"/>
-        </w:rPr>
-        <w:t xml:space="preserve"> dan </w:t>
-      </w:r>
-      <w:r>
-        <w:rPr>
-          <w:rFonts w:ascii="Times New Roman" w:hAnsi="Times New Roman" w:cs="Times New Roman"/>
-          <w:i/>
-          <w:sz w:val="24"/>
-          <w:szCs w:val="24"/>
-        </w:rPr>
-        <w:t>password</w:t>
-      </w:r>
-      <w:r>
-        <w:rPr>
-          <w:rFonts w:ascii="Times New Roman" w:hAnsi="Times New Roman" w:cs="Times New Roman"/>
-          <w:sz w:val="24"/>
-          <w:szCs w:val="24"/>
-        </w:rPr>
-        <w:t xml:space="preserve"> secara benar</w:t>
-      </w:r>
-    </w:p>
-    <w:p>
-      <w:pPr>
-        <w:pStyle w:val="ListParagraph"/>
-        <w:numPr>
-          <w:ilvl w:val="3"/>
-          <w:numId w:val="22"/>
-        </w:numPr>
-        <w:spacing w:after="0" w:line="360" w:lineRule="auto"/>
-        <w:rPr>
-          <w:rFonts w:ascii="Times New Roman" w:hAnsi="Times New Roman" w:cs="Times New Roman"/>
-          <w:sz w:val="24"/>
-          <w:szCs w:val="24"/>
-        </w:rPr>
-      </w:pPr>
-      <w:r>
-        <w:rPr>
-          <w:rFonts w:ascii="Times New Roman" w:hAnsi="Times New Roman" w:cs="Times New Roman"/>
-          <w:sz w:val="24"/>
-          <w:szCs w:val="24"/>
-        </w:rPr>
-        <w:t xml:space="preserve"> Perancangan Tampilan Halaman Mengisi Data Diri</w:t>
-      </w:r>
-    </w:p>
-    <w:p>
-      <w:pPr>
-        <w:pStyle w:val="ListParagraph"/>
-        <w:spacing w:after="0" w:line="360" w:lineRule="auto"/>
-        <w:ind w:left="1080"/>
-        <w:rPr>
-          <w:rFonts w:ascii="Times New Roman" w:hAnsi="Times New Roman" w:cs="Times New Roman"/>
-          <w:sz w:val="24"/>
-          <w:szCs w:val="24"/>
-        </w:rPr>
-      </w:pPr>
-      <w:r>
-        <w:rPr>
-          <w:rFonts w:ascii="Times New Roman" w:hAnsi="Times New Roman" w:cs="Times New Roman"/>
-          <w:noProof/>
-          <w:sz w:val="24"/>
-          <w:szCs w:val="24"/>
-        </w:rPr>
-        <w:drawing>
-          <wp:inline distT="0" distB="0" distL="0" distR="0">
-            <wp:extent cx="4544568" cy="6400800"/>
-            <wp:effectExtent l="0" t="0" r="8890" b="0"/>
-            <wp:docPr id="17" name="Picture 17"/>
-            <wp:cNvGraphicFramePr>
-              <a:graphicFrameLocks xmlns:a="http://schemas.openxmlformats.org/drawingml/2006/main" noChangeAspect="1"/>
-            </wp:cNvGraphicFramePr>
-            <a:graphic xmlns:a="http://schemas.openxmlformats.org/drawingml/2006/main">
-              <a:graphicData uri="http://schemas.openxmlformats.org/drawingml/2006/picture">
-                <pic:pic xmlns:pic="http://schemas.openxmlformats.org/drawingml/2006/picture">
-                  <pic:nvPicPr>
-                    <pic:cNvPr id="17" name="Pendaftaran - Profil.png"/>
-                    <pic:cNvPicPr/>
-                  </pic:nvPicPr>
-                  <pic:blipFill>
-                    <a:blip r:embed="rId21">
-                      <a:extLst>
-                        <a:ext uri="{28A0092B-C50C-407E-A947-70E740481C1C}">
-                          <a14:useLocalDpi xmlns:a14="http://schemas.microsoft.com/office/drawing/2010/main" val="0"/>
-                        </a:ext>
-                      </a:extLst>
-                    </a:blip>
-                    <a:stretch>
-                      <a:fillRect/>
-                    </a:stretch>
-                  </pic:blipFill>
-                  <pic:spPr>
-                    <a:xfrm>
-                      <a:off x="0" y="0"/>
-                      <a:ext cx="4544568" cy="6400800"/>
-                    </a:xfrm>
-                    <a:prstGeom prst="rect">
-                      <a:avLst/>
-                    </a:prstGeom>
-                  </pic:spPr>
-                </pic:pic>
-              </a:graphicData>
-            </a:graphic>
-          </wp:inline>
-        </w:drawing>
-      </w:r>
-    </w:p>
-    <w:p>
-      <w:pPr>
-        <w:pStyle w:val="ListParagraph"/>
-        <w:spacing w:after="0" w:line="360" w:lineRule="auto"/>
-        <w:ind w:left="1080"/>
-        <w:jc w:val="both"/>
-        <w:rPr>
-          <w:rFonts w:ascii="Times New Roman" w:hAnsi="Times New Roman" w:cs="Times New Roman"/>
-          <w:sz w:val="24"/>
-          <w:szCs w:val="24"/>
-        </w:rPr>
-      </w:pPr>
-      <w:r>
-        <w:rPr>
-          <w:rFonts w:ascii="Times New Roman" w:hAnsi="Times New Roman" w:cs="Times New Roman"/>
-          <w:i/>
-          <w:sz w:val="24"/>
-          <w:szCs w:val="24"/>
-        </w:rPr>
-        <w:lastRenderedPageBreak/>
-        <w:t>Form</w:t>
-      </w:r>
-      <w:r>
-        <w:rPr>
-          <w:rFonts w:ascii="Times New Roman" w:hAnsi="Times New Roman" w:cs="Times New Roman"/>
-          <w:sz w:val="24"/>
-          <w:szCs w:val="24"/>
-        </w:rPr>
-        <w:t xml:space="preserve"> profil merupakan </w:t>
-      </w:r>
-      <w:r>
-        <w:rPr>
-          <w:rFonts w:ascii="Times New Roman" w:hAnsi="Times New Roman" w:cs="Times New Roman"/>
-          <w:i/>
-          <w:sz w:val="24"/>
-          <w:szCs w:val="24"/>
-        </w:rPr>
-        <w:t>form</w:t>
-      </w:r>
-      <w:r>
-        <w:rPr>
-          <w:rFonts w:ascii="Times New Roman" w:hAnsi="Times New Roman" w:cs="Times New Roman"/>
-          <w:sz w:val="24"/>
-          <w:szCs w:val="24"/>
-        </w:rPr>
-        <w:t xml:space="preserve"> yang berisi data diri calon siswa yang harus diisi secara benar dan lengkap kecuali untuk no registrasi (</w:t>
-      </w:r>
-      <w:r>
-        <w:rPr>
-          <w:rFonts w:ascii="Times New Roman" w:hAnsi="Times New Roman" w:cs="Times New Roman"/>
-          <w:i/>
-          <w:sz w:val="24"/>
-          <w:szCs w:val="24"/>
-        </w:rPr>
-        <w:t xml:space="preserve">auto generate </w:t>
-      </w:r>
-      <w:r>
-        <w:rPr>
-          <w:rFonts w:ascii="Times New Roman" w:hAnsi="Times New Roman" w:cs="Times New Roman"/>
-          <w:sz w:val="24"/>
-          <w:szCs w:val="24"/>
-        </w:rPr>
-        <w:t xml:space="preserve">dari sistem) dan </w:t>
-      </w:r>
-      <w:r>
-        <w:rPr>
-          <w:rFonts w:ascii="Times New Roman" w:hAnsi="Times New Roman" w:cs="Times New Roman"/>
-          <w:i/>
-          <w:sz w:val="24"/>
-          <w:szCs w:val="24"/>
-        </w:rPr>
-        <w:t xml:space="preserve">email </w:t>
-      </w:r>
-      <w:r>
-        <w:rPr>
-          <w:rFonts w:ascii="Times New Roman" w:hAnsi="Times New Roman" w:cs="Times New Roman"/>
-          <w:sz w:val="24"/>
-          <w:szCs w:val="24"/>
-        </w:rPr>
-        <w:t xml:space="preserve">(diambil dari </w:t>
-      </w:r>
-      <w:r>
-        <w:rPr>
-          <w:rFonts w:ascii="Times New Roman" w:hAnsi="Times New Roman" w:cs="Times New Roman"/>
-          <w:i/>
-          <w:sz w:val="24"/>
-          <w:szCs w:val="24"/>
-        </w:rPr>
-        <w:t>database</w:t>
-      </w:r>
-      <w:r>
-        <w:rPr>
-          <w:rFonts w:ascii="Times New Roman" w:hAnsi="Times New Roman" w:cs="Times New Roman"/>
-          <w:sz w:val="24"/>
-          <w:szCs w:val="24"/>
-        </w:rPr>
-        <w:t xml:space="preserve"> ketika registrasi).</w:t>
-      </w:r>
-    </w:p>
-    <w:p>
-      <w:pPr>
-        <w:pStyle w:val="ListParagraph"/>
-        <w:numPr>
-          <w:ilvl w:val="3"/>
-          <w:numId w:val="22"/>
-        </w:numPr>
-        <w:spacing w:after="0" w:line="360" w:lineRule="auto"/>
-        <w:rPr>
-          <w:rFonts w:ascii="Times New Roman" w:hAnsi="Times New Roman" w:cs="Times New Roman"/>
-          <w:sz w:val="24"/>
-          <w:szCs w:val="24"/>
-        </w:rPr>
-      </w:pPr>
-      <w:r>
-        <w:rPr>
-          <w:rFonts w:ascii="Times New Roman" w:hAnsi="Times New Roman" w:cs="Times New Roman"/>
-          <w:sz w:val="24"/>
-          <w:szCs w:val="24"/>
-        </w:rPr>
-        <w:t xml:space="preserve"> Perancangan Tampilan Halaman Mengisi Data History Sekolah</w:t>
-      </w:r>
-    </w:p>
-    <w:p>
-      <w:pPr>
-        <w:pStyle w:val="ListParagraph"/>
-        <w:spacing w:after="0" w:line="360" w:lineRule="auto"/>
-        <w:ind w:left="1080"/>
-        <w:rPr>
-          <w:rFonts w:ascii="Times New Roman" w:hAnsi="Times New Roman" w:cs="Times New Roman"/>
-          <w:sz w:val="24"/>
-          <w:szCs w:val="24"/>
-        </w:rPr>
-      </w:pPr>
-      <w:r>
-        <w:rPr>
-          <w:rFonts w:ascii="Times New Roman" w:hAnsi="Times New Roman" w:cs="Times New Roman"/>
-          <w:noProof/>
-          <w:sz w:val="24"/>
-          <w:szCs w:val="24"/>
-        </w:rPr>
-        <w:drawing>
-          <wp:inline distT="0" distB="0" distL="0" distR="0">
-            <wp:extent cx="4133088" cy="2743200"/>
-            <wp:effectExtent l="0" t="0" r="1270" b="0"/>
-            <wp:docPr id="18" name="Picture 18"/>
-            <wp:cNvGraphicFramePr>
-              <a:graphicFrameLocks xmlns:a="http://schemas.openxmlformats.org/drawingml/2006/main" noChangeAspect="1"/>
-            </wp:cNvGraphicFramePr>
-            <a:graphic xmlns:a="http://schemas.openxmlformats.org/drawingml/2006/main">
-              <a:graphicData uri="http://schemas.openxmlformats.org/drawingml/2006/picture">
-                <pic:pic xmlns:pic="http://schemas.openxmlformats.org/drawingml/2006/picture">
-                  <pic:nvPicPr>
-                    <pic:cNvPr id="18" name="Pendaftaran - Tingkatan.png"/>
                     <pic:cNvPicPr/>
                   </pic:nvPicPr>
                   <pic:blipFill>
@@ -16843,19 +16662,27 @@
       <w:r>
         <w:rPr>
           <w:rFonts w:ascii="Times New Roman" w:hAnsi="Times New Roman" w:cs="Times New Roman"/>
+          <w:sz w:val="24"/>
+          <w:szCs w:val="24"/>
+        </w:rPr>
+        <w:t xml:space="preserve">Calon siswa dapat masuk ke dalam sistem dengan mengisi </w:t>
+      </w:r>
+      <w:r>
+        <w:rPr>
+          <w:rFonts w:ascii="Times New Roman" w:hAnsi="Times New Roman" w:cs="Times New Roman"/>
           <w:i/>
           <w:sz w:val="24"/>
           <w:szCs w:val="24"/>
         </w:rPr>
-        <w:t>Form</w:t>
-      </w:r>
-      <w:r>
-        <w:rPr>
-          <w:rFonts w:ascii="Times New Roman" w:hAnsi="Times New Roman" w:cs="Times New Roman"/>
-          <w:sz w:val="24"/>
-          <w:szCs w:val="24"/>
-        </w:rPr>
-        <w:t xml:space="preserve"> tingkatan berisi </w:t>
+        <w:t>email</w:t>
+      </w:r>
+      <w:r>
+        <w:rPr>
+          <w:rFonts w:ascii="Times New Roman" w:hAnsi="Times New Roman" w:cs="Times New Roman"/>
+          <w:sz w:val="24"/>
+          <w:szCs w:val="24"/>
+        </w:rPr>
+        <w:t xml:space="preserve"> dan </w:t>
       </w:r>
       <w:r>
         <w:rPr>
@@ -16864,33 +16691,15 @@
           <w:sz w:val="24"/>
           <w:szCs w:val="24"/>
         </w:rPr>
-        <w:t>list</w:t>
-      </w:r>
-      <w:r>
-        <w:rPr>
-          <w:rFonts w:ascii="Times New Roman" w:hAnsi="Times New Roman" w:cs="Times New Roman"/>
-          <w:sz w:val="24"/>
-          <w:szCs w:val="24"/>
-        </w:rPr>
-        <w:t xml:space="preserve"> tingkatan (SMP 1 – SMA 3) yang bisa dipilih calon siswa serta informasi </w:t>
-      </w:r>
-      <w:proofErr w:type="gramStart"/>
-      <w:r>
-        <w:rPr>
-          <w:rFonts w:ascii="Times New Roman" w:hAnsi="Times New Roman" w:cs="Times New Roman"/>
-          <w:sz w:val="24"/>
-          <w:szCs w:val="24"/>
-        </w:rPr>
-        <w:t>nama</w:t>
-      </w:r>
-      <w:proofErr w:type="gramEnd"/>
-      <w:r>
-        <w:rPr>
-          <w:rFonts w:ascii="Times New Roman" w:hAnsi="Times New Roman" w:cs="Times New Roman"/>
-          <w:sz w:val="24"/>
-          <w:szCs w:val="24"/>
-        </w:rPr>
-        <w:t xml:space="preserve"> sekolah sebelumnya.</w:t>
+        <w:t>password</w:t>
+      </w:r>
+      <w:r>
+        <w:rPr>
+          <w:rFonts w:ascii="Times New Roman" w:hAnsi="Times New Roman" w:cs="Times New Roman"/>
+          <w:sz w:val="24"/>
+          <w:szCs w:val="24"/>
+        </w:rPr>
+        <w:t xml:space="preserve"> secara benar</w:t>
       </w:r>
     </w:p>
     <w:p>
@@ -16913,33 +16722,7 @@
           <w:sz w:val="24"/>
           <w:szCs w:val="24"/>
         </w:rPr>
-        <w:t xml:space="preserve"> Pe</w:t>
-      </w:r>
-      <w:r>
-        <w:rPr>
-          <w:rFonts w:ascii="Times New Roman" w:hAnsi="Times New Roman" w:cs="Times New Roman"/>
-          <w:sz w:val="24"/>
-          <w:szCs w:val="24"/>
-        </w:rPr>
-        <w:t>rancangan Tampilan Halaman Meng</w:t>
-      </w:r>
-      <w:bookmarkStart w:id="0" w:name="_GoBack"/>
-      <w:bookmarkEnd w:id="0"/>
-      <w:r>
-        <w:rPr>
-          <w:rFonts w:ascii="Times New Roman" w:hAnsi="Times New Roman" w:cs="Times New Roman"/>
-          <w:sz w:val="24"/>
-          <w:szCs w:val="24"/>
-        </w:rPr>
-        <w:t xml:space="preserve">upload </w:t>
-      </w:r>
-      <w:r>
-        <w:rPr>
-          <w:rFonts w:ascii="Times New Roman" w:hAnsi="Times New Roman" w:cs="Times New Roman"/>
-          <w:sz w:val="24"/>
-          <w:szCs w:val="24"/>
-        </w:rPr>
-        <w:t>Dokumen</w:t>
+        <w:t xml:space="preserve"> Perancangan Tampilan Halaman Mengisi Data Diri</w:t>
       </w:r>
     </w:p>
     <w:p>
@@ -16959,12 +16742,14 @@
           <w:noProof/>
           <w:sz w:val="24"/>
           <w:szCs w:val="24"/>
-        </w:rPr>
+          <w:lang w:val="en-GB" w:eastAsia="en-GB"/>
+        </w:rPr>
+        <w:lastRenderedPageBreak/>
         <w:drawing>
           <wp:inline distT="0" distB="0" distL="0" distR="0">
-            <wp:extent cx="4133088" cy="2743200"/>
-            <wp:effectExtent l="0" t="0" r="1270" b="0"/>
-            <wp:docPr id="19" name="Picture 19"/>
+            <wp:extent cx="4544568" cy="6400800"/>
+            <wp:effectExtent l="0" t="0" r="8890" b="0"/>
+            <wp:docPr id="17" name="Picture 17"/>
             <wp:cNvGraphicFramePr>
               <a:graphicFrameLocks xmlns:a="http://schemas.openxmlformats.org/drawingml/2006/main" noChangeAspect="1"/>
             </wp:cNvGraphicFramePr>
@@ -16972,7 +16757,7 @@
               <a:graphicData uri="http://schemas.openxmlformats.org/drawingml/2006/picture">
                 <pic:pic xmlns:pic="http://schemas.openxmlformats.org/drawingml/2006/picture">
                   <pic:nvPicPr>
-                    <pic:cNvPr id="19" name="Pendaftaran - Dokumen.png"/>
+                    <pic:cNvPr id="17" name="Pendaftaran - Profil.png"/>
                     <pic:cNvPicPr/>
                   </pic:nvPicPr>
                   <pic:blipFill>
@@ -16990,7 +16775,7 @@
                   <pic:spPr>
                     <a:xfrm>
                       <a:off x="0" y="0"/>
-                      <a:ext cx="4133088" cy="2743200"/>
+                      <a:ext cx="4544568" cy="6400800"/>
                     </a:xfrm>
                     <a:prstGeom prst="rect">
                       <a:avLst/>
@@ -17022,7 +16807,6 @@
           <w:sz w:val="24"/>
           <w:szCs w:val="24"/>
         </w:rPr>
-        <w:lastRenderedPageBreak/>
         <w:t>Form</w:t>
       </w:r>
       <w:r>
@@ -17031,7 +16815,7 @@
           <w:sz w:val="24"/>
           <w:szCs w:val="24"/>
         </w:rPr>
-        <w:t xml:space="preserve"> dokumen berisi dokumen-dokumen yang harus di-</w:t>
+        <w:t xml:space="preserve"> profil merupakan </w:t>
       </w:r>
       <w:r>
         <w:rPr>
@@ -17040,26 +16824,67 @@
           <w:sz w:val="24"/>
           <w:szCs w:val="24"/>
         </w:rPr>
-        <w:t>upload</w:t>
-      </w:r>
-      <w:r>
-        <w:rPr>
-          <w:rFonts w:ascii="Times New Roman" w:hAnsi="Times New Roman" w:cs="Times New Roman"/>
-          <w:sz w:val="24"/>
-          <w:szCs w:val="24"/>
-        </w:rPr>
-        <w:t xml:space="preserve"> guna kepentingan administrasi pendaftaran siswa baru.</w:t>
-      </w:r>
-    </w:p>
-    <w:p>
-      <w:pPr>
-        <w:spacing w:after="0" w:line="360" w:lineRule="auto"/>
-        <w:rPr>
-          <w:rFonts w:ascii="Times New Roman" w:hAnsi="Times New Roman" w:cs="Times New Roman"/>
-          <w:sz w:val="24"/>
-          <w:szCs w:val="24"/>
-        </w:rPr>
-      </w:pPr>
+        <w:t>form</w:t>
+      </w:r>
+      <w:r>
+        <w:rPr>
+          <w:rFonts w:ascii="Times New Roman" w:hAnsi="Times New Roman" w:cs="Times New Roman"/>
+          <w:sz w:val="24"/>
+          <w:szCs w:val="24"/>
+        </w:rPr>
+        <w:t xml:space="preserve"> yang berisi data diri calon siswa yang harus diisi secara benar dan lengkap kecuali untuk no registrasi (</w:t>
+      </w:r>
+      <w:r>
+        <w:rPr>
+          <w:rFonts w:ascii="Times New Roman" w:hAnsi="Times New Roman" w:cs="Times New Roman"/>
+          <w:i/>
+          <w:sz w:val="24"/>
+          <w:szCs w:val="24"/>
+        </w:rPr>
+        <w:t xml:space="preserve">auto generate </w:t>
+      </w:r>
+      <w:r>
+        <w:rPr>
+          <w:rFonts w:ascii="Times New Roman" w:hAnsi="Times New Roman" w:cs="Times New Roman"/>
+          <w:sz w:val="24"/>
+          <w:szCs w:val="24"/>
+        </w:rPr>
+        <w:t xml:space="preserve">dari sistem) dan </w:t>
+      </w:r>
+      <w:r>
+        <w:rPr>
+          <w:rFonts w:ascii="Times New Roman" w:hAnsi="Times New Roman" w:cs="Times New Roman"/>
+          <w:i/>
+          <w:sz w:val="24"/>
+          <w:szCs w:val="24"/>
+        </w:rPr>
+        <w:t xml:space="preserve">email </w:t>
+      </w:r>
+      <w:r>
+        <w:rPr>
+          <w:rFonts w:ascii="Times New Roman" w:hAnsi="Times New Roman" w:cs="Times New Roman"/>
+          <w:sz w:val="24"/>
+          <w:szCs w:val="24"/>
+        </w:rPr>
+        <w:t xml:space="preserve">(diambil dari </w:t>
+      </w:r>
+      <w:r>
+        <w:rPr>
+          <w:rFonts w:ascii="Times New Roman" w:hAnsi="Times New Roman" w:cs="Times New Roman"/>
+          <w:i/>
+          <w:sz w:val="24"/>
+          <w:szCs w:val="24"/>
+        </w:rPr>
+        <w:t>database</w:t>
+      </w:r>
+      <w:r>
+        <w:rPr>
+          <w:rFonts w:ascii="Times New Roman" w:hAnsi="Times New Roman" w:cs="Times New Roman"/>
+          <w:sz w:val="24"/>
+          <w:szCs w:val="24"/>
+        </w:rPr>
+        <w:t xml:space="preserve"> ketika registrasi).</w:t>
+      </w:r>
     </w:p>
     <w:p>
       <w:pPr>
@@ -17081,7 +16906,7 @@
           <w:sz w:val="24"/>
           <w:szCs w:val="24"/>
         </w:rPr>
-        <w:t xml:space="preserve"> Perancangan Tampilan Halaman Ujian Saringan Masuk (Calon Siswa)</w:t>
+        <w:t xml:space="preserve"> Perancangan Tampilan Halaman Mengisi Data History Sekolah</w:t>
       </w:r>
     </w:p>
     <w:p>
@@ -17101,12 +16926,14 @@
           <w:noProof/>
           <w:sz w:val="24"/>
           <w:szCs w:val="24"/>
-        </w:rPr>
+          <w:lang w:val="en-GB" w:eastAsia="en-GB"/>
+        </w:rPr>
+        <w:lastRenderedPageBreak/>
         <w:drawing>
           <wp:inline distT="0" distB="0" distL="0" distR="0">
             <wp:extent cx="4133088" cy="2743200"/>
             <wp:effectExtent l="0" t="0" r="1270" b="0"/>
-            <wp:docPr id="20" name="Picture 20"/>
+            <wp:docPr id="18" name="Picture 18"/>
             <wp:cNvGraphicFramePr>
               <a:graphicFrameLocks xmlns:a="http://schemas.openxmlformats.org/drawingml/2006/main" noChangeAspect="1"/>
             </wp:cNvGraphicFramePr>
@@ -17114,7 +16941,7 @@
               <a:graphicData uri="http://schemas.openxmlformats.org/drawingml/2006/picture">
                 <pic:pic xmlns:pic="http://schemas.openxmlformats.org/drawingml/2006/picture">
                   <pic:nvPicPr>
-                    <pic:cNvPr id="20" name="Ujian Saringan Masuk.png"/>
+                    <pic:cNvPr id="18" name="Pendaftaran - Tingkatan.png"/>
                     <pic:cNvPicPr/>
                   </pic:nvPicPr>
                   <pic:blipFill>
@@ -17172,15 +16999,24 @@
           <w:sz w:val="24"/>
           <w:szCs w:val="24"/>
         </w:rPr>
-        <w:t xml:space="preserve"> USM</w:t>
-      </w:r>
-      <w:r>
-        <w:rPr>
-          <w:rFonts w:ascii="Times New Roman" w:hAnsi="Times New Roman" w:cs="Times New Roman"/>
-          <w:sz w:val="24"/>
-          <w:szCs w:val="24"/>
-        </w:rPr>
-        <w:t xml:space="preserve"> yang diakses calon siswa </w:t>
+        <w:t xml:space="preserve"> tingkatan berisi </w:t>
+      </w:r>
+      <w:r>
+        <w:rPr>
+          <w:rFonts w:ascii="Times New Roman" w:hAnsi="Times New Roman" w:cs="Times New Roman"/>
+          <w:i/>
+          <w:sz w:val="24"/>
+          <w:szCs w:val="24"/>
+        </w:rPr>
+        <w:t>list</w:t>
+      </w:r>
+      <w:r>
+        <w:rPr>
+          <w:rFonts w:ascii="Times New Roman" w:hAnsi="Times New Roman" w:cs="Times New Roman"/>
+          <w:sz w:val="24"/>
+          <w:szCs w:val="24"/>
+        </w:rPr>
+        <w:t xml:space="preserve"> tingkatan (SMP 1 – SMA 3) yang bisa dipilih calon siswa serta informasi </w:t>
       </w:r>
       <w:proofErr w:type="gramStart"/>
       <w:r>
@@ -17189,7 +17025,7 @@
           <w:sz w:val="24"/>
           <w:szCs w:val="24"/>
         </w:rPr>
-        <w:t>akan</w:t>
+        <w:t>nama</w:t>
       </w:r>
       <w:proofErr w:type="gramEnd"/>
       <w:r>
@@ -17198,15 +17034,7 @@
           <w:sz w:val="24"/>
           <w:szCs w:val="24"/>
         </w:rPr>
-        <w:t xml:space="preserve"> menampilka</w:t>
-      </w:r>
-      <w:r>
-        <w:rPr>
-          <w:rFonts w:ascii="Times New Roman" w:hAnsi="Times New Roman" w:cs="Times New Roman"/>
-          <w:sz w:val="24"/>
-          <w:szCs w:val="24"/>
-        </w:rPr>
-        <w:t>n informasi tentang tanggal USM, peralatan yang perlu disiapkan pada saat USM serta calon siswa dapat mencetak kartu ujian.</w:t>
+        <w:t xml:space="preserve"> sekolah sebelumnya.</w:t>
       </w:r>
     </w:p>
     <w:p>
@@ -17229,7 +17057,31 @@
           <w:sz w:val="24"/>
           <w:szCs w:val="24"/>
         </w:rPr>
-        <w:t xml:space="preserve"> Perancangan Tampilan Halaman Buka/Tutup Pendaftaran</w:t>
+        <w:t xml:space="preserve"> Pe</w:t>
+      </w:r>
+      <w:r>
+        <w:rPr>
+          <w:rFonts w:ascii="Times New Roman" w:hAnsi="Times New Roman" w:cs="Times New Roman"/>
+          <w:sz w:val="24"/>
+          <w:szCs w:val="24"/>
+        </w:rPr>
+        <w:t>rancangan Tampilan Halaman Meng</w:t>
+      </w:r>
+      <w:r>
+        <w:rPr>
+          <w:rFonts w:ascii="Times New Roman" w:hAnsi="Times New Roman" w:cs="Times New Roman"/>
+          <w:sz w:val="24"/>
+          <w:szCs w:val="24"/>
+        </w:rPr>
+        <w:t xml:space="preserve">upload </w:t>
+      </w:r>
+      <w:r>
+        <w:rPr>
+          <w:rFonts w:ascii="Times New Roman" w:hAnsi="Times New Roman" w:cs="Times New Roman"/>
+          <w:sz w:val="24"/>
+          <w:szCs w:val="24"/>
+        </w:rPr>
+        <w:t>Dokumen</w:t>
       </w:r>
     </w:p>
     <w:p>
@@ -17249,13 +17101,13 @@
           <w:noProof/>
           <w:sz w:val="24"/>
           <w:szCs w:val="24"/>
-        </w:rPr>
-        <w:lastRenderedPageBreak/>
+          <w:lang w:val="en-GB" w:eastAsia="en-GB"/>
+        </w:rPr>
         <w:drawing>
           <wp:inline distT="0" distB="0" distL="0" distR="0">
             <wp:extent cx="4133088" cy="2743200"/>
             <wp:effectExtent l="0" t="0" r="1270" b="0"/>
-            <wp:docPr id="21" name="Picture 21"/>
+            <wp:docPr id="19" name="Picture 19"/>
             <wp:cNvGraphicFramePr>
               <a:graphicFrameLocks xmlns:a="http://schemas.openxmlformats.org/drawingml/2006/main" noChangeAspect="1"/>
             </wp:cNvGraphicFramePr>
@@ -17263,7 +17115,7 @@
               <a:graphicData uri="http://schemas.openxmlformats.org/drawingml/2006/picture">
                 <pic:pic xmlns:pic="http://schemas.openxmlformats.org/drawingml/2006/picture">
                   <pic:nvPicPr>
-                    <pic:cNvPr id="21" name="Buka Tutup Pendaftaran.png"/>
+                    <pic:cNvPr id="19" name="Pendaftaran - Dokumen.png"/>
                     <pic:cNvPicPr/>
                   </pic:nvPicPr>
                   <pic:blipFill>
@@ -17309,11 +17161,47 @@
       <w:r>
         <w:rPr>
           <w:rFonts w:ascii="Times New Roman" w:hAnsi="Times New Roman" w:cs="Times New Roman"/>
-          <w:sz w:val="24"/>
-          <w:szCs w:val="24"/>
-        </w:rPr>
-        <w:t>Admin dapat menetapkan tanggal buka maupun tanggal tutup pendaftaran dalam form ini.</w:t>
-      </w:r>
+          <w:i/>
+          <w:sz w:val="24"/>
+          <w:szCs w:val="24"/>
+        </w:rPr>
+        <w:t>Form</w:t>
+      </w:r>
+      <w:r>
+        <w:rPr>
+          <w:rFonts w:ascii="Times New Roman" w:hAnsi="Times New Roman" w:cs="Times New Roman"/>
+          <w:sz w:val="24"/>
+          <w:szCs w:val="24"/>
+        </w:rPr>
+        <w:t xml:space="preserve"> dokumen berisi dokumen-dokumen yang harus di-</w:t>
+      </w:r>
+      <w:r>
+        <w:rPr>
+          <w:rFonts w:ascii="Times New Roman" w:hAnsi="Times New Roman" w:cs="Times New Roman"/>
+          <w:i/>
+          <w:sz w:val="24"/>
+          <w:szCs w:val="24"/>
+        </w:rPr>
+        <w:t>upload</w:t>
+      </w:r>
+      <w:r>
+        <w:rPr>
+          <w:rFonts w:ascii="Times New Roman" w:hAnsi="Times New Roman" w:cs="Times New Roman"/>
+          <w:sz w:val="24"/>
+          <w:szCs w:val="24"/>
+        </w:rPr>
+        <w:t xml:space="preserve"> guna kepentingan administrasi pendaftaran siswa baru.</w:t>
+      </w:r>
+    </w:p>
+    <w:p>
+      <w:pPr>
+        <w:spacing w:after="0" w:line="360" w:lineRule="auto"/>
+        <w:rPr>
+          <w:rFonts w:ascii="Times New Roman" w:hAnsi="Times New Roman" w:cs="Times New Roman"/>
+          <w:sz w:val="24"/>
+          <w:szCs w:val="24"/>
+        </w:rPr>
+      </w:pPr>
     </w:p>
     <w:p>
       <w:pPr>
@@ -17335,7 +17223,7 @@
           <w:sz w:val="24"/>
           <w:szCs w:val="24"/>
         </w:rPr>
-        <w:t xml:space="preserve"> Perancangan Tampilan Halaman Verifikasi Pendaftar</w:t>
+        <w:t xml:space="preserve"> Perancangan Tampilan Halaman Ujian Saringan Masuk (Calon Siswa)</w:t>
       </w:r>
     </w:p>
     <w:p>
@@ -17355,12 +17243,14 @@
           <w:noProof/>
           <w:sz w:val="24"/>
           <w:szCs w:val="24"/>
-        </w:rPr>
+          <w:lang w:val="en-GB" w:eastAsia="en-GB"/>
+        </w:rPr>
+        <w:lastRenderedPageBreak/>
         <w:drawing>
           <wp:inline distT="0" distB="0" distL="0" distR="0">
             <wp:extent cx="4133088" cy="2743200"/>
             <wp:effectExtent l="0" t="0" r="1270" b="0"/>
-            <wp:docPr id="22" name="Picture 22"/>
+            <wp:docPr id="20" name="Picture 20"/>
             <wp:cNvGraphicFramePr>
               <a:graphicFrameLocks xmlns:a="http://schemas.openxmlformats.org/drawingml/2006/main" noChangeAspect="1"/>
             </wp:cNvGraphicFramePr>
@@ -17368,7 +17258,7 @@
               <a:graphicData uri="http://schemas.openxmlformats.org/drawingml/2006/picture">
                 <pic:pic xmlns:pic="http://schemas.openxmlformats.org/drawingml/2006/picture">
                   <pic:nvPicPr>
-                    <pic:cNvPr id="22" name="Verifikasi Pendaftar.png"/>
+                    <pic:cNvPr id="20" name="Ujian Saringan Masuk.png"/>
                     <pic:cNvPicPr/>
                   </pic:nvPicPr>
                   <pic:blipFill>
@@ -17414,27 +17304,53 @@
       <w:r>
         <w:rPr>
           <w:rFonts w:ascii="Times New Roman" w:hAnsi="Times New Roman" w:cs="Times New Roman"/>
-          <w:sz w:val="24"/>
-          <w:szCs w:val="24"/>
-        </w:rPr>
-        <w:t xml:space="preserve">Dalam </w:t>
-      </w:r>
-      <w:r>
-        <w:rPr>
-          <w:rFonts w:ascii="Times New Roman" w:hAnsi="Times New Roman" w:cs="Times New Roman"/>
           <w:i/>
           <w:sz w:val="24"/>
           <w:szCs w:val="24"/>
         </w:rPr>
-        <w:t>form</w:t>
-      </w:r>
-      <w:r>
-        <w:rPr>
-          <w:rFonts w:ascii="Times New Roman" w:hAnsi="Times New Roman" w:cs="Times New Roman"/>
-          <w:sz w:val="24"/>
-          <w:szCs w:val="24"/>
-        </w:rPr>
-        <w:t xml:space="preserve"> verifikasi pendaftar, admin dapat melihat daftar calon siswa yang telah mendaftar dan melakukan pengisian aplikasi. Admin dapat memverifikasi profiil dan dokumen calon siswa serta memasukkan hasil ujian masuk.</w:t>
+        <w:t>Form</w:t>
+      </w:r>
+      <w:r>
+        <w:rPr>
+          <w:rFonts w:ascii="Times New Roman" w:hAnsi="Times New Roman" w:cs="Times New Roman"/>
+          <w:sz w:val="24"/>
+          <w:szCs w:val="24"/>
+        </w:rPr>
+        <w:t xml:space="preserve"> USM</w:t>
+      </w:r>
+      <w:r>
+        <w:rPr>
+          <w:rFonts w:ascii="Times New Roman" w:hAnsi="Times New Roman" w:cs="Times New Roman"/>
+          <w:sz w:val="24"/>
+          <w:szCs w:val="24"/>
+        </w:rPr>
+        <w:t xml:space="preserve"> yang diakses calon siswa </w:t>
+      </w:r>
+      <w:proofErr w:type="gramStart"/>
+      <w:r>
+        <w:rPr>
+          <w:rFonts w:ascii="Times New Roman" w:hAnsi="Times New Roman" w:cs="Times New Roman"/>
+          <w:sz w:val="24"/>
+          <w:szCs w:val="24"/>
+        </w:rPr>
+        <w:t>akan</w:t>
+      </w:r>
+      <w:proofErr w:type="gramEnd"/>
+      <w:r>
+        <w:rPr>
+          <w:rFonts w:ascii="Times New Roman" w:hAnsi="Times New Roman" w:cs="Times New Roman"/>
+          <w:sz w:val="24"/>
+          <w:szCs w:val="24"/>
+        </w:rPr>
+        <w:t xml:space="preserve"> menampilka</w:t>
+      </w:r>
+      <w:r>
+        <w:rPr>
+          <w:rFonts w:ascii="Times New Roman" w:hAnsi="Times New Roman" w:cs="Times New Roman"/>
+          <w:sz w:val="24"/>
+          <w:szCs w:val="24"/>
+        </w:rPr>
+        <w:t>n informasi tentang tanggal USM, peralatan yang perlu disiapkan pada saat USM serta calon siswa dapat mencetak kartu ujian.</w:t>
       </w:r>
     </w:p>
     <w:p>
@@ -17457,8 +17373,7 @@
           <w:sz w:val="24"/>
           <w:szCs w:val="24"/>
         </w:rPr>
-        <w:lastRenderedPageBreak/>
-        <w:t xml:space="preserve"> Perancangan Tampilan Halaman Ujian Saringan Masuk (Admin)</w:t>
+        <w:t xml:space="preserve"> Perancangan Tampilan Halaman Buka/Tutup Pendaftaran</w:t>
       </w:r>
     </w:p>
     <w:p>
@@ -17478,12 +17393,13 @@
           <w:noProof/>
           <w:sz w:val="24"/>
           <w:szCs w:val="24"/>
+          <w:lang w:val="en-GB" w:eastAsia="en-GB"/>
         </w:rPr>
         <w:drawing>
           <wp:inline distT="0" distB="0" distL="0" distR="0">
             <wp:extent cx="4133088" cy="2743200"/>
             <wp:effectExtent l="0" t="0" r="1270" b="0"/>
-            <wp:docPr id="23" name="Picture 23"/>
+            <wp:docPr id="21" name="Picture 21"/>
             <wp:cNvGraphicFramePr>
               <a:graphicFrameLocks xmlns:a="http://schemas.openxmlformats.org/drawingml/2006/main" noChangeAspect="1"/>
             </wp:cNvGraphicFramePr>
@@ -17491,7 +17407,7 @@
               <a:graphicData uri="http://schemas.openxmlformats.org/drawingml/2006/picture">
                 <pic:pic xmlns:pic="http://schemas.openxmlformats.org/drawingml/2006/picture">
                   <pic:nvPicPr>
-                    <pic:cNvPr id="23" name="Tanggal USM.png"/>
+                    <pic:cNvPr id="21" name="Buka Tutup Pendaftaran.png"/>
                     <pic:cNvPicPr/>
                   </pic:nvPicPr>
                   <pic:blipFill>
@@ -17527,6 +17443,236 @@
         <w:pStyle w:val="ListParagraph"/>
         <w:spacing w:after="0" w:line="360" w:lineRule="auto"/>
         <w:ind w:left="1080"/>
+        <w:jc w:val="both"/>
+        <w:rPr>
+          <w:rFonts w:ascii="Times New Roman" w:hAnsi="Times New Roman" w:cs="Times New Roman"/>
+          <w:sz w:val="24"/>
+          <w:szCs w:val="24"/>
+        </w:rPr>
+      </w:pPr>
+      <w:r>
+        <w:rPr>
+          <w:rFonts w:ascii="Times New Roman" w:hAnsi="Times New Roman" w:cs="Times New Roman"/>
+          <w:sz w:val="24"/>
+          <w:szCs w:val="24"/>
+        </w:rPr>
+        <w:t>Admin dapat menetapkan tanggal buka maupun tanggal tutup pendaftaran dalam form ini.</w:t>
+      </w:r>
+    </w:p>
+    <w:p>
+      <w:pPr>
+        <w:pStyle w:val="ListParagraph"/>
+        <w:numPr>
+          <w:ilvl w:val="3"/>
+          <w:numId w:val="22"/>
+        </w:numPr>
+        <w:spacing w:after="0" w:line="360" w:lineRule="auto"/>
+        <w:rPr>
+          <w:rFonts w:ascii="Times New Roman" w:hAnsi="Times New Roman" w:cs="Times New Roman"/>
+          <w:sz w:val="24"/>
+          <w:szCs w:val="24"/>
+        </w:rPr>
+      </w:pPr>
+      <w:r>
+        <w:rPr>
+          <w:rFonts w:ascii="Times New Roman" w:hAnsi="Times New Roman" w:cs="Times New Roman"/>
+          <w:sz w:val="24"/>
+          <w:szCs w:val="24"/>
+        </w:rPr>
+        <w:t xml:space="preserve"> Perancangan Tampilan Halaman Verifikasi Pendaftar</w:t>
+      </w:r>
+    </w:p>
+    <w:p>
+      <w:pPr>
+        <w:pStyle w:val="ListParagraph"/>
+        <w:spacing w:after="0" w:line="360" w:lineRule="auto"/>
+        <w:ind w:left="1080"/>
+        <w:rPr>
+          <w:rFonts w:ascii="Times New Roman" w:hAnsi="Times New Roman" w:cs="Times New Roman"/>
+          <w:sz w:val="24"/>
+          <w:szCs w:val="24"/>
+        </w:rPr>
+      </w:pPr>
+      <w:r>
+        <w:rPr>
+          <w:rFonts w:ascii="Times New Roman" w:hAnsi="Times New Roman" w:cs="Times New Roman"/>
+          <w:noProof/>
+          <w:sz w:val="24"/>
+          <w:szCs w:val="24"/>
+          <w:lang w:val="en-GB" w:eastAsia="en-GB"/>
+        </w:rPr>
+        <w:lastRenderedPageBreak/>
+        <w:drawing>
+          <wp:inline distT="0" distB="0" distL="0" distR="0">
+            <wp:extent cx="4133088" cy="2743200"/>
+            <wp:effectExtent l="0" t="0" r="1270" b="0"/>
+            <wp:docPr id="22" name="Picture 22"/>
+            <wp:cNvGraphicFramePr>
+              <a:graphicFrameLocks xmlns:a="http://schemas.openxmlformats.org/drawingml/2006/main" noChangeAspect="1"/>
+            </wp:cNvGraphicFramePr>
+            <a:graphic xmlns:a="http://schemas.openxmlformats.org/drawingml/2006/main">
+              <a:graphicData uri="http://schemas.openxmlformats.org/drawingml/2006/picture">
+                <pic:pic xmlns:pic="http://schemas.openxmlformats.org/drawingml/2006/picture">
+                  <pic:nvPicPr>
+                    <pic:cNvPr id="22" name="Verifikasi Pendaftar.png"/>
+                    <pic:cNvPicPr/>
+                  </pic:nvPicPr>
+                  <pic:blipFill>
+                    <a:blip r:embed="rId28">
+                      <a:extLst>
+                        <a:ext uri="{28A0092B-C50C-407E-A947-70E740481C1C}">
+                          <a14:useLocalDpi xmlns:a14="http://schemas.microsoft.com/office/drawing/2010/main" val="0"/>
+                        </a:ext>
+                      </a:extLst>
+                    </a:blip>
+                    <a:stretch>
+                      <a:fillRect/>
+                    </a:stretch>
+                  </pic:blipFill>
+                  <pic:spPr>
+                    <a:xfrm>
+                      <a:off x="0" y="0"/>
+                      <a:ext cx="4133088" cy="2743200"/>
+                    </a:xfrm>
+                    <a:prstGeom prst="rect">
+                      <a:avLst/>
+                    </a:prstGeom>
+                  </pic:spPr>
+                </pic:pic>
+              </a:graphicData>
+            </a:graphic>
+          </wp:inline>
+        </w:drawing>
+      </w:r>
+    </w:p>
+    <w:p>
+      <w:pPr>
+        <w:pStyle w:val="ListParagraph"/>
+        <w:spacing w:after="0" w:line="360" w:lineRule="auto"/>
+        <w:ind w:left="1080"/>
+        <w:jc w:val="both"/>
+        <w:rPr>
+          <w:rFonts w:ascii="Times New Roman" w:hAnsi="Times New Roman" w:cs="Times New Roman"/>
+          <w:sz w:val="24"/>
+          <w:szCs w:val="24"/>
+        </w:rPr>
+      </w:pPr>
+      <w:r>
+        <w:rPr>
+          <w:rFonts w:ascii="Times New Roman" w:hAnsi="Times New Roman" w:cs="Times New Roman"/>
+          <w:sz w:val="24"/>
+          <w:szCs w:val="24"/>
+        </w:rPr>
+        <w:t xml:space="preserve">Dalam </w:t>
+      </w:r>
+      <w:r>
+        <w:rPr>
+          <w:rFonts w:ascii="Times New Roman" w:hAnsi="Times New Roman" w:cs="Times New Roman"/>
+          <w:i/>
+          <w:sz w:val="24"/>
+          <w:szCs w:val="24"/>
+        </w:rPr>
+        <w:t>form</w:t>
+      </w:r>
+      <w:r>
+        <w:rPr>
+          <w:rFonts w:ascii="Times New Roman" w:hAnsi="Times New Roman" w:cs="Times New Roman"/>
+          <w:sz w:val="24"/>
+          <w:szCs w:val="24"/>
+        </w:rPr>
+        <w:t xml:space="preserve"> verifikasi pendaftar, admin dapat melihat daftar calon siswa yang telah mendaftar dan melakukan pengisian aplikasi. Admin dapat memverifikasi profiil dan dokumen calon siswa serta memasukkan hasil ujian masuk.</w:t>
+      </w:r>
+    </w:p>
+    <w:p>
+      <w:pPr>
+        <w:pStyle w:val="ListParagraph"/>
+        <w:numPr>
+          <w:ilvl w:val="3"/>
+          <w:numId w:val="22"/>
+        </w:numPr>
+        <w:spacing w:after="0" w:line="360" w:lineRule="auto"/>
+        <w:rPr>
+          <w:rFonts w:ascii="Times New Roman" w:hAnsi="Times New Roman" w:cs="Times New Roman"/>
+          <w:sz w:val="24"/>
+          <w:szCs w:val="24"/>
+        </w:rPr>
+      </w:pPr>
+      <w:r>
+        <w:rPr>
+          <w:rFonts w:ascii="Times New Roman" w:hAnsi="Times New Roman" w:cs="Times New Roman"/>
+          <w:sz w:val="24"/>
+          <w:szCs w:val="24"/>
+        </w:rPr>
+        <w:t xml:space="preserve"> Perancangan Tampilan Halaman Ujian Saringan Masuk (Admin)</w:t>
+      </w:r>
+    </w:p>
+    <w:p>
+      <w:pPr>
+        <w:pStyle w:val="ListParagraph"/>
+        <w:spacing w:after="0" w:line="360" w:lineRule="auto"/>
+        <w:ind w:left="1080"/>
+        <w:rPr>
+          <w:rFonts w:ascii="Times New Roman" w:hAnsi="Times New Roman" w:cs="Times New Roman"/>
+          <w:sz w:val="24"/>
+          <w:szCs w:val="24"/>
+        </w:rPr>
+      </w:pPr>
+      <w:r>
+        <w:rPr>
+          <w:rFonts w:ascii="Times New Roman" w:hAnsi="Times New Roman" w:cs="Times New Roman"/>
+          <w:noProof/>
+          <w:sz w:val="24"/>
+          <w:szCs w:val="24"/>
+          <w:lang w:val="en-GB" w:eastAsia="en-GB"/>
+        </w:rPr>
+        <w:drawing>
+          <wp:inline distT="0" distB="0" distL="0" distR="0">
+            <wp:extent cx="4133088" cy="2743200"/>
+            <wp:effectExtent l="0" t="0" r="1270" b="0"/>
+            <wp:docPr id="23" name="Picture 23"/>
+            <wp:cNvGraphicFramePr>
+              <a:graphicFrameLocks xmlns:a="http://schemas.openxmlformats.org/drawingml/2006/main" noChangeAspect="1"/>
+            </wp:cNvGraphicFramePr>
+            <a:graphic xmlns:a="http://schemas.openxmlformats.org/drawingml/2006/main">
+              <a:graphicData uri="http://schemas.openxmlformats.org/drawingml/2006/picture">
+                <pic:pic xmlns:pic="http://schemas.openxmlformats.org/drawingml/2006/picture">
+                  <pic:nvPicPr>
+                    <pic:cNvPr id="23" name="Tanggal USM.png"/>
+                    <pic:cNvPicPr/>
+                  </pic:nvPicPr>
+                  <pic:blipFill>
+                    <a:blip r:embed="rId29">
+                      <a:extLst>
+                        <a:ext uri="{28A0092B-C50C-407E-A947-70E740481C1C}">
+                          <a14:useLocalDpi xmlns:a14="http://schemas.microsoft.com/office/drawing/2010/main" val="0"/>
+                        </a:ext>
+                      </a:extLst>
+                    </a:blip>
+                    <a:stretch>
+                      <a:fillRect/>
+                    </a:stretch>
+                  </pic:blipFill>
+                  <pic:spPr>
+                    <a:xfrm>
+                      <a:off x="0" y="0"/>
+                      <a:ext cx="4133088" cy="2743200"/>
+                    </a:xfrm>
+                    <a:prstGeom prst="rect">
+                      <a:avLst/>
+                    </a:prstGeom>
+                  </pic:spPr>
+                </pic:pic>
+              </a:graphicData>
+            </a:graphic>
+          </wp:inline>
+        </w:drawing>
+      </w:r>
+    </w:p>
+    <w:p>
+      <w:pPr>
+        <w:pStyle w:val="ListParagraph"/>
+        <w:spacing w:after="0" w:line="360" w:lineRule="auto"/>
+        <w:ind w:left="1080"/>
         <w:rPr>
           <w:rFonts w:ascii="Times New Roman" w:hAnsi="Times New Roman" w:cs="Times New Roman"/>
           <w:sz w:val="24"/>
@@ -17615,6 +17761,7 @@
           <w:sz w:val="24"/>
           <w:szCs w:val="24"/>
         </w:rPr>
+        <w:lastRenderedPageBreak/>
         <w:t>TEMANIS BARU dibuat dengan menggunakan bahasa pemrograman NodeJs serta menggunakan basis data MariaDB. Dalam perancangan basis data, dapat dilihat berdasarkan ERD (Entity Relationship Diagram) pada gambar</w:t>
       </w:r>
       <w:r>
@@ -17643,8 +17790,8 @@
           <w:noProof/>
           <w:sz w:val="24"/>
           <w:szCs w:val="24"/>
-        </w:rPr>
-        <w:lastRenderedPageBreak/>
+          <w:lang w:val="en-GB" w:eastAsia="en-GB"/>
+        </w:rPr>
         <w:drawing>
           <wp:inline distT="0" distB="0" distL="0" distR="0">
             <wp:extent cx="5252085" cy="4411980"/>
@@ -17661,7 +17808,7 @@
                     <pic:cNvPicPr/>
                   </pic:nvPicPr>
                   <pic:blipFill>
-                    <a:blip r:embed="rId28" cstate="print">
+                    <a:blip r:embed="rId30" cstate="print">
                       <a:extLst>
                         <a:ext uri="{28A0092B-C50C-407E-A947-70E740481C1C}">
                           <a14:useLocalDpi xmlns:a14="http://schemas.microsoft.com/office/drawing/2010/main" val="0"/>
@@ -20841,7 +20988,7 @@
 </file>
 
 <file path=customXml/itemProps1.xml><?xml version="1.0" encoding="utf-8"?>
-<ds:datastoreItem xmlns:ds="http://schemas.openxmlformats.org/officeDocument/2006/customXml" ds:itemID="{AC513C69-DA29-4A48-8FB7-1AF7DD3BD4AE}">
+<ds:datastoreItem xmlns:ds="http://schemas.openxmlformats.org/officeDocument/2006/customXml" ds:itemID="{E73F0EA4-7E24-4E6C-BF77-A27DE8F87973}">
   <ds:schemaRefs>
     <ds:schemaRef ds:uri="http://schemas.openxmlformats.org/officeDocument/2006/bibliography"/>
   </ds:schemaRefs>

</xml_diff>